<commit_message>
Modelagem lógica e script de tabelas adicionados. Pequenas alterações na documentação
</commit_message>
<xml_diff>
--- a/docx/documentacao-site-individual.docx
+++ b/docx/documentacao-site-individual.docx
@@ -1103,6 +1103,72 @@
           <w:sz w:val="24"/>
           <w:szCs w:val="24"/>
         </w:rPr>
+        <w:t>Métricas (</w:t>
+      </w:r>
+      <w:proofErr w:type="spellStart"/>
+      <w:r>
+        <w:rPr>
+          <w:rFonts w:ascii="Arial" w:hAnsi="Arial" w:cs="Arial"/>
+          <w:b/>
+          <w:sz w:val="24"/>
+          <w:szCs w:val="24"/>
+        </w:rPr>
+        <w:t>Analytics</w:t>
+      </w:r>
+      <w:proofErr w:type="spellEnd"/>
+      <w:r>
+        <w:rPr>
+          <w:rFonts w:ascii="Arial" w:hAnsi="Arial" w:cs="Arial"/>
+          <w:b/>
+          <w:sz w:val="24"/>
+          <w:szCs w:val="24"/>
+        </w:rPr>
+        <w:t>)</w:t>
+      </w:r>
+    </w:p>
+    <w:p>
+      <w:pPr>
+        <w:spacing w:line="360" w:lineRule="auto"/>
+        <w:jc w:val="both"/>
+        <w:rPr>
+          <w:rFonts w:ascii="Arial" w:hAnsi="Arial" w:cs="Arial"/>
+          <w:sz w:val="24"/>
+          <w:szCs w:val="24"/>
+        </w:rPr>
+      </w:pPr>
+      <w:bookmarkStart w:id="0" w:name="_GoBack"/>
+      <w:bookmarkEnd w:id="0"/>
+    </w:p>
+    <w:p>
+      <w:pPr>
+        <w:spacing w:line="360" w:lineRule="auto"/>
+        <w:jc w:val="both"/>
+        <w:rPr>
+          <w:rFonts w:ascii="Arial" w:hAnsi="Arial" w:cs="Arial"/>
+          <w:b/>
+          <w:sz w:val="24"/>
+          <w:szCs w:val="24"/>
+        </w:rPr>
+      </w:pPr>
+    </w:p>
+    <w:p>
+      <w:pPr>
+        <w:spacing w:line="360" w:lineRule="auto"/>
+        <w:jc w:val="both"/>
+        <w:rPr>
+          <w:rFonts w:ascii="Arial" w:hAnsi="Arial" w:cs="Arial"/>
+          <w:b/>
+          <w:sz w:val="24"/>
+          <w:szCs w:val="24"/>
+        </w:rPr>
+      </w:pPr>
+      <w:r>
+        <w:rPr>
+          <w:rFonts w:ascii="Arial" w:hAnsi="Arial" w:cs="Arial"/>
+          <w:b/>
+          <w:sz w:val="24"/>
+          <w:szCs w:val="24"/>
+        </w:rPr>
         <w:t>Marcos do Projeto</w:t>
       </w:r>
     </w:p>
@@ -1209,6 +1275,7 @@
           <w:sz w:val="24"/>
           <w:szCs w:val="24"/>
         </w:rPr>
+        <w:lastRenderedPageBreak/>
         <w:t>Documentação;</w:t>
       </w:r>
     </w:p>
@@ -1299,7 +1366,6 @@
           <w:szCs w:val="24"/>
           <w:u w:val="single"/>
         </w:rPr>
-        <w:lastRenderedPageBreak/>
         <w:t>13/05 – 29/05</w:t>
       </w:r>
     </w:p>
@@ -1668,71 +1734,6 @@
         </w:rPr>
         <w:t>Os conhecimentos necessários para atingir os requisitos do projeto são de complexidade média.</w:t>
       </w:r>
-    </w:p>
-    <w:p>
-      <w:pPr>
-        <w:spacing w:line="360" w:lineRule="auto"/>
-        <w:jc w:val="both"/>
-        <w:rPr>
-          <w:rFonts w:ascii="Arial" w:hAnsi="Arial" w:cs="Arial"/>
-          <w:sz w:val="24"/>
-          <w:szCs w:val="24"/>
-        </w:rPr>
-      </w:pPr>
-    </w:p>
-    <w:p>
-      <w:pPr>
-        <w:spacing w:line="360" w:lineRule="auto"/>
-        <w:jc w:val="both"/>
-        <w:rPr>
-          <w:rFonts w:ascii="Arial" w:hAnsi="Arial" w:cs="Arial"/>
-          <w:b/>
-          <w:sz w:val="24"/>
-          <w:szCs w:val="24"/>
-        </w:rPr>
-      </w:pPr>
-      <w:r>
-        <w:rPr>
-          <w:rFonts w:ascii="Arial" w:hAnsi="Arial" w:cs="Arial"/>
-          <w:b/>
-          <w:sz w:val="24"/>
-          <w:szCs w:val="24"/>
-        </w:rPr>
-        <w:t>Métricas (</w:t>
-      </w:r>
-      <w:proofErr w:type="spellStart"/>
-      <w:r>
-        <w:rPr>
-          <w:rFonts w:ascii="Arial" w:hAnsi="Arial" w:cs="Arial"/>
-          <w:b/>
-          <w:sz w:val="24"/>
-          <w:szCs w:val="24"/>
-        </w:rPr>
-        <w:t>Analytics</w:t>
-      </w:r>
-      <w:proofErr w:type="spellEnd"/>
-      <w:r>
-        <w:rPr>
-          <w:rFonts w:ascii="Arial" w:hAnsi="Arial" w:cs="Arial"/>
-          <w:b/>
-          <w:sz w:val="24"/>
-          <w:szCs w:val="24"/>
-        </w:rPr>
-        <w:t>)</w:t>
-      </w:r>
-    </w:p>
-    <w:p>
-      <w:pPr>
-        <w:spacing w:line="360" w:lineRule="auto"/>
-        <w:jc w:val="both"/>
-        <w:rPr>
-          <w:rFonts w:ascii="Arial" w:hAnsi="Arial" w:cs="Arial"/>
-          <w:sz w:val="24"/>
-          <w:szCs w:val="24"/>
-        </w:rPr>
-      </w:pPr>
-      <w:bookmarkStart w:id="0" w:name="_GoBack"/>
-      <w:bookmarkEnd w:id="0"/>
     </w:p>
     <w:sectPr>
       <w:pgSz w:w="11906" w:h="16838"/>

</xml_diff>

<commit_message>
Documentação finalizada. Analytics adicionados.
</commit_message>
<xml_diff>
--- a/docx/documentacao-site-individual.docx
+++ b/docx/documentacao-site-individual.docx
@@ -644,6 +644,61 @@
         <w:jc w:val="both"/>
         <w:rPr>
           <w:rFonts w:ascii="Arial" w:hAnsi="Arial" w:cs="Arial"/>
+          <w:sz w:val="24"/>
+          <w:szCs w:val="24"/>
+        </w:rPr>
+      </w:pPr>
+    </w:p>
+    <w:p>
+      <w:pPr>
+        <w:spacing w:line="360" w:lineRule="auto"/>
+        <w:jc w:val="both"/>
+        <w:rPr>
+          <w:rFonts w:ascii="Arial" w:hAnsi="Arial" w:cs="Arial"/>
+          <w:sz w:val="24"/>
+          <w:szCs w:val="24"/>
+        </w:rPr>
+      </w:pPr>
+    </w:p>
+    <w:p>
+      <w:pPr>
+        <w:spacing w:line="360" w:lineRule="auto"/>
+        <w:jc w:val="both"/>
+        <w:rPr>
+          <w:rFonts w:ascii="Arial" w:hAnsi="Arial" w:cs="Arial"/>
+          <w:sz w:val="24"/>
+          <w:szCs w:val="24"/>
+        </w:rPr>
+      </w:pPr>
+    </w:p>
+    <w:p>
+      <w:pPr>
+        <w:spacing w:line="360" w:lineRule="auto"/>
+        <w:jc w:val="both"/>
+        <w:rPr>
+          <w:rFonts w:ascii="Arial" w:hAnsi="Arial" w:cs="Arial"/>
+          <w:sz w:val="24"/>
+          <w:szCs w:val="24"/>
+        </w:rPr>
+      </w:pPr>
+    </w:p>
+    <w:p>
+      <w:pPr>
+        <w:spacing w:line="360" w:lineRule="auto"/>
+        <w:jc w:val="both"/>
+        <w:rPr>
+          <w:rFonts w:ascii="Arial" w:hAnsi="Arial" w:cs="Arial"/>
+          <w:sz w:val="24"/>
+          <w:szCs w:val="24"/>
+        </w:rPr>
+      </w:pPr>
+    </w:p>
+    <w:p>
+      <w:pPr>
+        <w:spacing w:line="360" w:lineRule="auto"/>
+        <w:jc w:val="both"/>
+        <w:rPr>
+          <w:rFonts w:ascii="Arial" w:hAnsi="Arial" w:cs="Arial"/>
           <w:b/>
           <w:sz w:val="24"/>
           <w:szCs w:val="24"/>
@@ -656,6 +711,7 @@
           <w:sz w:val="24"/>
           <w:szCs w:val="24"/>
         </w:rPr>
+        <w:lastRenderedPageBreak/>
         <w:t>Escopo</w:t>
       </w:r>
     </w:p>
@@ -735,16 +791,7 @@
           <w:sz w:val="24"/>
           <w:szCs w:val="24"/>
         </w:rPr>
-        <w:t xml:space="preserve">Página home: deverá ter um header com o título do site, botões para navegação rápida do usuário através das telas, layout acolhedor e </w:t>
-      </w:r>
-      <w:r>
-        <w:rPr>
-          <w:rFonts w:ascii="Arial" w:hAnsi="Arial" w:cs="Arial"/>
-          <w:sz w:val="24"/>
-          <w:szCs w:val="24"/>
-        </w:rPr>
-        <w:lastRenderedPageBreak/>
-        <w:t>compatível com o tema, carrossel de imagens para visualização de jogos famosos, breves textos sobre o console</w:t>
+        <w:t>Página home: deverá ter um header com o título do site, botões para navegação rápida do usuário através das telas, layout acolhedor e compatível com o tema, carrossel de imagens para visualização de jogos famosos, breves textos sobre o console</w:t>
       </w:r>
       <w:r>
         <w:rPr>
@@ -1096,13 +1143,26 @@
           <w:szCs w:val="24"/>
         </w:rPr>
       </w:pPr>
-      <w:r>
+    </w:p>
+    <w:p>
+      <w:pPr>
+        <w:spacing w:line="360" w:lineRule="auto"/>
+        <w:jc w:val="both"/>
         <w:rPr>
           <w:rFonts w:ascii="Arial" w:hAnsi="Arial" w:cs="Arial"/>
           <w:b/>
           <w:sz w:val="24"/>
           <w:szCs w:val="24"/>
         </w:rPr>
+      </w:pPr>
+      <w:r>
+        <w:rPr>
+          <w:rFonts w:ascii="Arial" w:hAnsi="Arial" w:cs="Arial"/>
+          <w:b/>
+          <w:sz w:val="24"/>
+          <w:szCs w:val="24"/>
+        </w:rPr>
+        <w:lastRenderedPageBreak/>
         <w:t>Métricas (</w:t>
       </w:r>
       <w:proofErr w:type="spellStart"/>
@@ -1136,16 +1196,291 @@
           <w:szCs w:val="24"/>
         </w:rPr>
       </w:pPr>
-      <w:bookmarkStart w:id="0" w:name="_GoBack"/>
-      <w:bookmarkEnd w:id="0"/>
-    </w:p>
-    <w:p>
-      <w:pPr>
-        <w:spacing w:line="360" w:lineRule="auto"/>
-        <w:jc w:val="both"/>
-        <w:rPr>
-          <w:rFonts w:ascii="Arial" w:hAnsi="Arial" w:cs="Arial"/>
-          <w:b/>
+      <w:r>
+        <w:rPr>
+          <w:rFonts w:ascii="Arial" w:hAnsi="Arial" w:cs="Arial"/>
+          <w:sz w:val="24"/>
+          <w:szCs w:val="24"/>
+        </w:rPr>
+        <w:t>O site contará com um sistema de votação única por usuário em um jogo de</w:t>
+      </w:r>
+      <w:r>
+        <w:rPr>
+          <w:rFonts w:ascii="Arial" w:hAnsi="Arial" w:cs="Arial"/>
+          <w:sz w:val="24"/>
+          <w:szCs w:val="24"/>
+        </w:rPr>
+        <w:t xml:space="preserve"> sua preferência. Os votos de</w:t>
+      </w:r>
+      <w:r>
+        <w:rPr>
+          <w:rFonts w:ascii="Arial" w:hAnsi="Arial" w:cs="Arial"/>
+          <w:sz w:val="24"/>
+          <w:szCs w:val="24"/>
+        </w:rPr>
+        <w:t xml:space="preserve"> cada título serão somados e atribuídos a uma variável de votos totais, </w:t>
+      </w:r>
+      <w:r>
+        <w:rPr>
+          <w:rFonts w:ascii="Arial" w:hAnsi="Arial" w:cs="Arial"/>
+          <w:sz w:val="24"/>
+          <w:szCs w:val="24"/>
+        </w:rPr>
+        <w:t xml:space="preserve">que será dividida por 100. Em seguida, a quantidade de votos de determinado jogo será dividida pelo resultado da operação anterior, </w:t>
+      </w:r>
+      <w:r>
+        <w:rPr>
+          <w:rFonts w:ascii="Arial" w:hAnsi="Arial" w:cs="Arial"/>
+          <w:sz w:val="24"/>
+          <w:szCs w:val="24"/>
+        </w:rPr>
+        <w:t>resultando</w:t>
+      </w:r>
+      <w:r>
+        <w:rPr>
+          <w:rFonts w:ascii="Arial" w:hAnsi="Arial" w:cs="Arial"/>
+          <w:sz w:val="24"/>
+          <w:szCs w:val="24"/>
+        </w:rPr>
+        <w:t xml:space="preserve"> na porcentagem do jogo selecionado.</w:t>
+      </w:r>
+    </w:p>
+    <w:p>
+      <w:pPr>
+        <w:spacing w:line="360" w:lineRule="auto"/>
+        <w:jc w:val="center"/>
+        <w:rPr>
+          <w:rFonts w:ascii="Arial" w:hAnsi="Arial" w:cs="Arial"/>
+          <w:sz w:val="28"/>
+          <w:szCs w:val="28"/>
+        </w:rPr>
+      </w:pPr>
+      <m:oMath>
+        <m:r>
+          <w:rPr>
+            <w:rFonts w:ascii="Cambria Math" w:hAnsi="Cambria Math" w:cs="Arial"/>
+            <w:sz w:val="28"/>
+            <w:szCs w:val="28"/>
+          </w:rPr>
+          <m:t>x=</m:t>
+        </m:r>
+        <m:f>
+          <m:fPr>
+            <m:ctrlPr>
+              <w:rPr>
+                <w:rFonts w:ascii="Cambria Math" w:hAnsi="Cambria Math" w:cs="Arial"/>
+                <w:i/>
+                <w:sz w:val="28"/>
+                <w:szCs w:val="28"/>
+              </w:rPr>
+            </m:ctrlPr>
+          </m:fPr>
+          <m:num>
+            <m:r>
+              <w:rPr>
+                <w:rFonts w:ascii="Cambria Math" w:hAnsi="Cambria Math" w:cs="Arial"/>
+                <w:sz w:val="28"/>
+                <w:szCs w:val="28"/>
+              </w:rPr>
+              <m:t>T</m:t>
+            </m:r>
+          </m:num>
+          <m:den>
+            <m:r>
+              <w:rPr>
+                <w:rFonts w:ascii="Cambria Math" w:hAnsi="Cambria Math" w:cs="Arial"/>
+                <w:sz w:val="28"/>
+                <w:szCs w:val="28"/>
+              </w:rPr>
+              <m:t>100</m:t>
+            </m:r>
+          </m:den>
+        </m:f>
+      </m:oMath>
+      <w:r>
+        <w:rPr>
+          <w:rFonts w:ascii="Arial" w:hAnsi="Arial" w:cs="Arial"/>
+          <w:sz w:val="24"/>
+          <w:szCs w:val="24"/>
+        </w:rPr>
+        <w:tab/>
+      </w:r>
+      <m:oMath>
+        <m:r>
+          <w:rPr>
+            <w:rFonts w:ascii="Cambria Math" w:hAnsi="Cambria Math" w:cs="Arial"/>
+            <w:sz w:val="28"/>
+            <w:szCs w:val="28"/>
+          </w:rPr>
+          <m:t>y=</m:t>
+        </m:r>
+        <m:f>
+          <m:fPr>
+            <m:ctrlPr>
+              <w:rPr>
+                <w:rFonts w:ascii="Cambria Math" w:hAnsi="Cambria Math" w:cs="Arial"/>
+                <w:i/>
+                <w:sz w:val="28"/>
+                <w:szCs w:val="28"/>
+              </w:rPr>
+            </m:ctrlPr>
+          </m:fPr>
+          <m:num>
+            <m:r>
+              <w:rPr>
+                <w:rFonts w:ascii="Cambria Math" w:hAnsi="Cambria Math" w:cs="Arial"/>
+                <w:sz w:val="28"/>
+                <w:szCs w:val="28"/>
+              </w:rPr>
+              <m:t>z</m:t>
+            </m:r>
+          </m:num>
+          <m:den>
+            <m:r>
+              <w:rPr>
+                <w:rFonts w:ascii="Cambria Math" w:hAnsi="Cambria Math" w:cs="Arial"/>
+                <w:sz w:val="28"/>
+                <w:szCs w:val="28"/>
+              </w:rPr>
+              <m:t>x</m:t>
+            </m:r>
+          </m:den>
+        </m:f>
+      </m:oMath>
+    </w:p>
+    <w:p>
+      <w:pPr>
+        <w:spacing w:line="360" w:lineRule="auto"/>
+        <w:jc w:val="center"/>
+        <w:rPr>
+          <w:rFonts w:ascii="Arial" w:hAnsi="Arial" w:cs="Arial"/>
+          <w:sz w:val="24"/>
+          <w:szCs w:val="24"/>
+        </w:rPr>
+      </w:pPr>
+      <w:r>
+        <w:rPr>
+          <w:rFonts w:ascii="Arial" w:hAnsi="Arial" w:cs="Arial"/>
+          <w:sz w:val="24"/>
+          <w:szCs w:val="24"/>
+        </w:rPr>
+        <w:t xml:space="preserve">Exemplo: </w:t>
+      </w:r>
+      <m:oMath>
+        <m:r>
+          <w:rPr>
+            <w:rFonts w:ascii="Cambria Math" w:hAnsi="Cambria Math" w:cs="Arial"/>
+            <w:sz w:val="24"/>
+            <w:szCs w:val="24"/>
+          </w:rPr>
+          <m:t>divisor=</m:t>
+        </m:r>
+        <m:f>
+          <m:fPr>
+            <m:ctrlPr>
+              <w:rPr>
+                <w:rFonts w:ascii="Cambria Math" w:hAnsi="Cambria Math" w:cs="Arial"/>
+                <w:i/>
+                <w:sz w:val="24"/>
+                <w:szCs w:val="24"/>
+              </w:rPr>
+            </m:ctrlPr>
+          </m:fPr>
+          <m:num>
+            <m:r>
+              <w:rPr>
+                <w:rFonts w:ascii="Cambria Math" w:hAnsi="Cambria Math" w:cs="Arial"/>
+                <w:sz w:val="24"/>
+                <w:szCs w:val="24"/>
+              </w:rPr>
+              <m:t>200</m:t>
+            </m:r>
+          </m:num>
+          <m:den>
+            <m:r>
+              <w:rPr>
+                <w:rFonts w:ascii="Cambria Math" w:hAnsi="Cambria Math" w:cs="Arial"/>
+                <w:sz w:val="24"/>
+                <w:szCs w:val="24"/>
+              </w:rPr>
+              <m:t>100</m:t>
+            </m:r>
+          </m:den>
+        </m:f>
+        <m:r>
+          <w:rPr>
+            <w:rFonts w:ascii="Cambria Math" w:hAnsi="Cambria Math" w:cs="Arial"/>
+            <w:sz w:val="24"/>
+            <w:szCs w:val="24"/>
+          </w:rPr>
+          <m:t>=2</m:t>
+        </m:r>
+      </m:oMath>
+      <w:r>
+        <w:rPr>
+          <w:rFonts w:ascii="Arial" w:hAnsi="Arial" w:cs="Arial"/>
+          <w:sz w:val="24"/>
+          <w:szCs w:val="24"/>
+        </w:rPr>
+        <w:tab/>
+      </w:r>
+      <m:oMath>
+        <m:r>
+          <w:rPr>
+            <w:rFonts w:ascii="Cambria Math" w:hAnsi="Cambria Math" w:cs="Arial"/>
+            <w:sz w:val="24"/>
+            <w:szCs w:val="24"/>
+          </w:rPr>
+          <m:t xml:space="preserve">porcentagem= </m:t>
+        </m:r>
+        <m:f>
+          <m:fPr>
+            <m:ctrlPr>
+              <w:rPr>
+                <w:rFonts w:ascii="Cambria Math" w:hAnsi="Cambria Math" w:cs="Arial"/>
+                <w:i/>
+                <w:sz w:val="24"/>
+                <w:szCs w:val="24"/>
+              </w:rPr>
+            </m:ctrlPr>
+          </m:fPr>
+          <m:num>
+            <m:r>
+              <w:rPr>
+                <w:rFonts w:ascii="Cambria Math" w:hAnsi="Cambria Math" w:cs="Arial"/>
+                <w:sz w:val="24"/>
+                <w:szCs w:val="24"/>
+              </w:rPr>
+              <m:t>30</m:t>
+            </m:r>
+          </m:num>
+          <m:den>
+            <m:r>
+              <w:rPr>
+                <w:rFonts w:ascii="Cambria Math" w:hAnsi="Cambria Math" w:cs="Arial"/>
+                <w:sz w:val="24"/>
+                <w:szCs w:val="24"/>
+              </w:rPr>
+              <m:t>2</m:t>
+            </m:r>
+          </m:den>
+        </m:f>
+        <m:r>
+          <w:rPr>
+            <w:rFonts w:ascii="Cambria Math" w:hAnsi="Cambria Math" w:cs="Arial"/>
+            <w:sz w:val="24"/>
+            <w:szCs w:val="24"/>
+          </w:rPr>
+          <m:t>=15%</m:t>
+        </m:r>
+      </m:oMath>
+    </w:p>
+    <w:p>
+      <w:pPr>
+        <w:spacing w:line="360" w:lineRule="auto"/>
+        <w:jc w:val="both"/>
+        <w:rPr>
+          <w:rFonts w:ascii="Arial" w:hAnsi="Arial" w:cs="Arial"/>
           <w:sz w:val="24"/>
           <w:szCs w:val="24"/>
         </w:rPr>
@@ -1275,7 +1610,6 @@
           <w:sz w:val="24"/>
           <w:szCs w:val="24"/>
         </w:rPr>
-        <w:lastRenderedPageBreak/>
         <w:t>Documentação;</w:t>
       </w:r>
     </w:p>
@@ -1334,7 +1668,49 @@
           <w:sz w:val="24"/>
           <w:szCs w:val="24"/>
         </w:rPr>
-        <w:t>Modelagem Lógica.</w:t>
+        <w:t>Modelagem Lógica;</w:t>
+      </w:r>
+    </w:p>
+    <w:p>
+      <w:pPr>
+        <w:pStyle w:val="PargrafodaLista"/>
+        <w:numPr>
+          <w:ilvl w:val="0"/>
+          <w:numId w:val="2"/>
+        </w:numPr>
+        <w:spacing w:line="360" w:lineRule="auto"/>
+        <w:jc w:val="both"/>
+        <w:rPr>
+          <w:rFonts w:ascii="Arial" w:hAnsi="Arial" w:cs="Arial"/>
+          <w:sz w:val="24"/>
+          <w:szCs w:val="24"/>
+        </w:rPr>
+      </w:pPr>
+      <w:r>
+        <w:rPr>
+          <w:rFonts w:ascii="Arial" w:hAnsi="Arial" w:cs="Arial"/>
+          <w:sz w:val="24"/>
+          <w:szCs w:val="24"/>
+        </w:rPr>
+        <w:t>Script Banco de Dados (</w:t>
+      </w:r>
+      <w:proofErr w:type="gramStart"/>
+      <w:r>
+        <w:rPr>
+          <w:rFonts w:ascii="Arial" w:hAnsi="Arial" w:cs="Arial"/>
+          <w:sz w:val="24"/>
+          <w:szCs w:val="24"/>
+        </w:rPr>
+        <w:t>MySQL</w:t>
+      </w:r>
+      <w:proofErr w:type="gramEnd"/>
+      <w:r>
+        <w:rPr>
+          <w:rFonts w:ascii="Arial" w:hAnsi="Arial" w:cs="Arial"/>
+          <w:sz w:val="24"/>
+          <w:szCs w:val="24"/>
+        </w:rPr>
+        <w:t>).</w:t>
       </w:r>
     </w:p>
     <w:p>
@@ -1438,48 +1814,6 @@
           <w:sz w:val="24"/>
           <w:szCs w:val="24"/>
         </w:rPr>
-        <w:t>Script Banco de Dados (</w:t>
-      </w:r>
-      <w:proofErr w:type="gramStart"/>
-      <w:r>
-        <w:rPr>
-          <w:rFonts w:ascii="Arial" w:hAnsi="Arial" w:cs="Arial"/>
-          <w:sz w:val="24"/>
-          <w:szCs w:val="24"/>
-        </w:rPr>
-        <w:t>MySQL</w:t>
-      </w:r>
-      <w:proofErr w:type="gramEnd"/>
-      <w:r>
-        <w:rPr>
-          <w:rFonts w:ascii="Arial" w:hAnsi="Arial" w:cs="Arial"/>
-          <w:sz w:val="24"/>
-          <w:szCs w:val="24"/>
-        </w:rPr>
-        <w:t>);</w:t>
-      </w:r>
-    </w:p>
-    <w:p>
-      <w:pPr>
-        <w:pStyle w:val="PargrafodaLista"/>
-        <w:numPr>
-          <w:ilvl w:val="0"/>
-          <w:numId w:val="3"/>
-        </w:numPr>
-        <w:spacing w:line="360" w:lineRule="auto"/>
-        <w:jc w:val="both"/>
-        <w:rPr>
-          <w:rFonts w:ascii="Arial" w:hAnsi="Arial" w:cs="Arial"/>
-          <w:sz w:val="24"/>
-          <w:szCs w:val="24"/>
-        </w:rPr>
-      </w:pPr>
-      <w:r>
-        <w:rPr>
-          <w:rFonts w:ascii="Arial" w:hAnsi="Arial" w:cs="Arial"/>
-          <w:sz w:val="24"/>
-          <w:szCs w:val="24"/>
-        </w:rPr>
         <w:t>Banco na</w:t>
       </w:r>
       <w:r>
@@ -1636,6 +1970,7 @@
           <w:sz w:val="24"/>
           <w:szCs w:val="24"/>
         </w:rPr>
+        <w:lastRenderedPageBreak/>
         <w:t>Premissas e Restrições</w:t>
       </w:r>
     </w:p>
@@ -1734,6 +2069,8 @@
         </w:rPr>
         <w:t>Os conhecimentos necessários para atingir os requisitos do projeto são de complexidade média.</w:t>
       </w:r>
+      <w:bookmarkStart w:id="0" w:name="_GoBack"/>
+      <w:bookmarkEnd w:id="0"/>
     </w:p>
     <w:sectPr>
       <w:pgSz w:w="11906" w:h="16838"/>
@@ -2528,6 +2865,46 @@
       <w:contextualSpacing/>
     </w:pPr>
   </w:style>
+  <w:style w:type="character" w:styleId="TextodoEspaoReservado">
+    <w:name w:val="Placeholder Text"/>
+    <w:basedOn w:val="Fontepargpadro"/>
+    <w:uiPriority w:val="99"/>
+    <w:semiHidden/>
+    <w:rsid w:val="00D60BA0"/>
+    <w:rPr>
+      <w:color w:val="808080"/>
+    </w:rPr>
+  </w:style>
+  <w:style w:type="paragraph" w:styleId="Textodebalo">
+    <w:name w:val="Balloon Text"/>
+    <w:basedOn w:val="Normal"/>
+    <w:link w:val="TextodebaloChar"/>
+    <w:uiPriority w:val="99"/>
+    <w:semiHidden/>
+    <w:unhideWhenUsed/>
+    <w:rsid w:val="00D60BA0"/>
+    <w:pPr>
+      <w:spacing w:after="0" w:line="240" w:lineRule="auto"/>
+    </w:pPr>
+    <w:rPr>
+      <w:rFonts w:ascii="Tahoma" w:hAnsi="Tahoma" w:cs="Tahoma"/>
+      <w:sz w:val="16"/>
+      <w:szCs w:val="16"/>
+    </w:rPr>
+  </w:style>
+  <w:style w:type="character" w:customStyle="1" w:styleId="TextodebaloChar">
+    <w:name w:val="Texto de balão Char"/>
+    <w:basedOn w:val="Fontepargpadro"/>
+    <w:link w:val="Textodebalo"/>
+    <w:uiPriority w:val="99"/>
+    <w:semiHidden/>
+    <w:rsid w:val="00D60BA0"/>
+    <w:rPr>
+      <w:rFonts w:ascii="Tahoma" w:hAnsi="Tahoma" w:cs="Tahoma"/>
+      <w:sz w:val="16"/>
+      <w:szCs w:val="16"/>
+    </w:rPr>
+  </w:style>
 </w:styles>
 </file>
 
@@ -2728,6 +3105,46 @@
       <w:ind w:left="720"/>
       <w:contextualSpacing/>
     </w:pPr>
+  </w:style>
+  <w:style w:type="character" w:styleId="TextodoEspaoReservado">
+    <w:name w:val="Placeholder Text"/>
+    <w:basedOn w:val="Fontepargpadro"/>
+    <w:uiPriority w:val="99"/>
+    <w:semiHidden/>
+    <w:rsid w:val="00D60BA0"/>
+    <w:rPr>
+      <w:color w:val="808080"/>
+    </w:rPr>
+  </w:style>
+  <w:style w:type="paragraph" w:styleId="Textodebalo">
+    <w:name w:val="Balloon Text"/>
+    <w:basedOn w:val="Normal"/>
+    <w:link w:val="TextodebaloChar"/>
+    <w:uiPriority w:val="99"/>
+    <w:semiHidden/>
+    <w:unhideWhenUsed/>
+    <w:rsid w:val="00D60BA0"/>
+    <w:pPr>
+      <w:spacing w:after="0" w:line="240" w:lineRule="auto"/>
+    </w:pPr>
+    <w:rPr>
+      <w:rFonts w:ascii="Tahoma" w:hAnsi="Tahoma" w:cs="Tahoma"/>
+      <w:sz w:val="16"/>
+      <w:szCs w:val="16"/>
+    </w:rPr>
+  </w:style>
+  <w:style w:type="character" w:customStyle="1" w:styleId="TextodebaloChar">
+    <w:name w:val="Texto de balão Char"/>
+    <w:basedOn w:val="Fontepargpadro"/>
+    <w:link w:val="Textodebalo"/>
+    <w:uiPriority w:val="99"/>
+    <w:semiHidden/>
+    <w:rsid w:val="00D60BA0"/>
+    <w:rPr>
+      <w:rFonts w:ascii="Tahoma" w:hAnsi="Tahoma" w:cs="Tahoma"/>
+      <w:sz w:val="16"/>
+      <w:szCs w:val="16"/>
+    </w:rPr>
   </w:style>
 </w:styles>
 </file>

</xml_diff>